<commit_message>
some changes in readme.md and the projectdocument
</commit_message>
<xml_diff>
--- a/docs/ProjectDocument_BenjaminKaeslin.docx
+++ b/docs/ProjectDocument_BenjaminKaeslin.docx
@@ -1406,6 +1406,14 @@
         <w:gridCol w:w="6931"/>
       </w:tblGrid>
       <w:tr>
+        <w:tblPrEx>
+          <w:tblCellMar>
+            <w:top w:w="0" w:type="dxa"/>
+            <w:left w:w="70" w:type="dxa"/>
+            <w:bottom w:w="0" w:type="dxa"/>
+            <w:right w:w="70" w:type="dxa"/>
+          </w:tblCellMar>
+        </w:tblPrEx>
         <w:tc>
           <w:tcPr>
             <w:tcW w:w="1996" w:type="dxa"/>
@@ -1448,6 +1456,14 @@
         </w:tc>
       </w:tr>
       <w:tr>
+        <w:tblPrEx>
+          <w:tblCellMar>
+            <w:top w:w="0" w:type="dxa"/>
+            <w:left w:w="70" w:type="dxa"/>
+            <w:bottom w:w="0" w:type="dxa"/>
+            <w:right w:w="70" w:type="dxa"/>
+          </w:tblCellMar>
+        </w:tblPrEx>
         <w:tc>
           <w:tcPr>
             <w:tcW w:w="1996" w:type="dxa"/>
@@ -1490,6 +1506,14 @@
         </w:tc>
       </w:tr>
       <w:tr>
+        <w:tblPrEx>
+          <w:tblCellMar>
+            <w:top w:w="0" w:type="dxa"/>
+            <w:left w:w="70" w:type="dxa"/>
+            <w:bottom w:w="0" w:type="dxa"/>
+            <w:right w:w="70" w:type="dxa"/>
+          </w:tblCellMar>
+        </w:tblPrEx>
         <w:tc>
           <w:tcPr>
             <w:tcW w:w="1996" w:type="dxa"/>
@@ -1711,6 +1735,8 @@
           </wp:inline>
         </w:drawing>
       </w:r>
+      <w:bookmarkStart w:id="36" w:name="_GoBack"/>
+      <w:bookmarkEnd w:id="36"/>
     </w:p>
     <w:p>
       <w:pPr>
@@ -7303,6 +7329,12 @@
             <w:insideH w:val="none" w:color="auto" w:sz="0" w:space="0"/>
             <w:insideV w:val="none" w:color="auto" w:sz="0" w:space="0"/>
           </w:tblBorders>
+          <w:tblCellMar>
+            <w:top w:w="15" w:type="dxa"/>
+            <w:left w:w="15" w:type="dxa"/>
+            <w:bottom w:w="15" w:type="dxa"/>
+            <w:right w:w="15" w:type="dxa"/>
+          </w:tblCellMar>
         </w:tblPrEx>
         <w:tc>
           <w:tcPr>
@@ -7982,6 +8014,12 @@
             <w:insideH w:val="none" w:color="auto" w:sz="0" w:space="0"/>
             <w:insideV w:val="none" w:color="auto" w:sz="0" w:space="0"/>
           </w:tblBorders>
+          <w:tblCellMar>
+            <w:top w:w="15" w:type="dxa"/>
+            <w:left w:w="15" w:type="dxa"/>
+            <w:bottom w:w="15" w:type="dxa"/>
+            <w:right w:w="15" w:type="dxa"/>
+          </w:tblCellMar>
         </w:tblPrEx>
         <w:tc>
           <w:tcPr>
@@ -8498,6 +8536,12 @@
             <w:insideH w:val="none" w:color="auto" w:sz="0" w:space="0"/>
             <w:insideV w:val="none" w:color="auto" w:sz="0" w:space="0"/>
           </w:tblBorders>
+          <w:tblCellMar>
+            <w:top w:w="15" w:type="dxa"/>
+            <w:left w:w="15" w:type="dxa"/>
+            <w:bottom w:w="15" w:type="dxa"/>
+            <w:right w:w="15" w:type="dxa"/>
+          </w:tblCellMar>
         </w:tblPrEx>
         <w:tc>
           <w:tcPr>
@@ -10697,6 +10741,12 @@
             <w:insideH w:val="none" w:color="auto" w:sz="0" w:space="0"/>
             <w:insideV w:val="none" w:color="auto" w:sz="0" w:space="0"/>
           </w:tblBorders>
+          <w:tblCellMar>
+            <w:top w:w="15" w:type="dxa"/>
+            <w:left w:w="15" w:type="dxa"/>
+            <w:bottom w:w="15" w:type="dxa"/>
+            <w:right w:w="15" w:type="dxa"/>
+          </w:tblCellMar>
         </w:tblPrEx>
         <w:tc>
           <w:tcPr>
@@ -12312,6 +12362,12 @@
             <w:insideV w:val="none" w:color="auto" w:sz="0" w:space="0"/>
           </w:tblBorders>
           <w:shd w:val="clear" w:color="auto" w:fill="FFFFFF"/>
+          <w:tblCellMar>
+            <w:top w:w="15" w:type="dxa"/>
+            <w:left w:w="15" w:type="dxa"/>
+            <w:bottom w:w="15" w:type="dxa"/>
+            <w:right w:w="15" w:type="dxa"/>
+          </w:tblCellMar>
         </w:tblPrEx>
         <w:tc>
           <w:tcPr>
@@ -12952,6 +13008,12 @@
             <w:insideH w:val="none" w:color="auto" w:sz="0" w:space="0"/>
             <w:insideV w:val="none" w:color="auto" w:sz="0" w:space="0"/>
           </w:tblBorders>
+          <w:tblCellMar>
+            <w:top w:w="15" w:type="dxa"/>
+            <w:left w:w="15" w:type="dxa"/>
+            <w:bottom w:w="15" w:type="dxa"/>
+            <w:right w:w="15" w:type="dxa"/>
+          </w:tblCellMar>
         </w:tblPrEx>
         <w:tc>
           <w:tcPr>
@@ -13894,6 +13956,12 @@
             <w:insideH w:val="none" w:color="auto" w:sz="0" w:space="0"/>
             <w:insideV w:val="none" w:color="auto" w:sz="0" w:space="0"/>
           </w:tblBorders>
+          <w:tblCellMar>
+            <w:top w:w="15" w:type="dxa"/>
+            <w:left w:w="15" w:type="dxa"/>
+            <w:bottom w:w="15" w:type="dxa"/>
+            <w:right w:w="15" w:type="dxa"/>
+          </w:tblCellMar>
         </w:tblPrEx>
         <w:tc>
           <w:tcPr>
@@ -14493,6 +14561,12 @@
             <w:insideH w:val="none" w:color="auto" w:sz="0" w:space="0"/>
             <w:insideV w:val="none" w:color="auto" w:sz="0" w:space="0"/>
           </w:tblBorders>
+          <w:tblCellMar>
+            <w:top w:w="15" w:type="dxa"/>
+            <w:left w:w="15" w:type="dxa"/>
+            <w:bottom w:w="15" w:type="dxa"/>
+            <w:right w:w="15" w:type="dxa"/>
+          </w:tblCellMar>
         </w:tblPrEx>
         <w:tc>
           <w:tcPr>
@@ -23260,6 +23334,12 @@
             <w:insideH w:val="none" w:color="auto" w:sz="0" w:space="0"/>
             <w:insideV w:val="none" w:color="auto" w:sz="0" w:space="0"/>
           </w:tblBorders>
+          <w:tblCellMar>
+            <w:top w:w="15" w:type="dxa"/>
+            <w:left w:w="15" w:type="dxa"/>
+            <w:bottom w:w="15" w:type="dxa"/>
+            <w:right w:w="15" w:type="dxa"/>
+          </w:tblCellMar>
         </w:tblPrEx>
         <w:tc>
           <w:tcPr>
@@ -23860,6 +23940,12 @@
             <w:insideH w:val="none" w:color="auto" w:sz="0" w:space="0"/>
             <w:insideV w:val="none" w:color="auto" w:sz="0" w:space="0"/>
           </w:tblBorders>
+          <w:tblCellMar>
+            <w:top w:w="15" w:type="dxa"/>
+            <w:left w:w="15" w:type="dxa"/>
+            <w:bottom w:w="15" w:type="dxa"/>
+            <w:right w:w="15" w:type="dxa"/>
+          </w:tblCellMar>
         </w:tblPrEx>
         <w:tc>
           <w:tcPr>
@@ -25925,6 +26011,7 @@
     <w:p>
       <w:pPr>
         <w:numPr>
+          <w:ilvl w:val="0"/>
           <w:numId w:val="0"/>
         </w:numPr>
         <w:tabs>
@@ -26003,8 +26090,34 @@
           <w:lang w:val="de-DE"/>
         </w:rPr>
       </w:pPr>
-      <w:bookmarkStart w:id="36" w:name="_GoBack"/>
-      <w:bookmarkEnd w:id="36"/>
+      <w:r>
+        <w:rPr>
+          <w:rFonts w:hint="default"/>
+          <w:lang w:val="de-DE"/>
+        </w:rPr>
+        <w:t>Auswahl der Sprites für die Monster. Aktuell unsicher an welcher Stelle und wie ich die Monsters verwalten soll.</w:t>
+      </w:r>
+    </w:p>
+    <w:p>
+      <w:pPr>
+        <w:numPr>
+          <w:numId w:val="0"/>
+        </w:numPr>
+        <w:spacing w:after="160" w:line="360" w:lineRule="auto"/>
+        <w:ind w:leftChars="0"/>
+        <w:jc w:val="both"/>
+        <w:rPr>
+          <w:rFonts w:hint="default"/>
+          <w:lang w:val="de-DE"/>
+        </w:rPr>
+      </w:pPr>
+      <w:r>
+        <w:rPr>
+          <w:rFonts w:hint="default"/>
+          <w:lang w:val="de-DE"/>
+        </w:rPr>
+        <w:t>Readme.md überarbeitet/ergänzt</w:t>
+      </w:r>
     </w:p>
     <w:p>
       <w:pPr>

</xml_diff>

<commit_message>
added some css for playerstats/name
</commit_message>
<xml_diff>
--- a/docs/ProjectDocument_BenjaminKaeslin.docx
+++ b/docs/ProjectDocument_BenjaminKaeslin.docx
@@ -1406,14 +1406,6 @@
         <w:gridCol w:w="6931"/>
       </w:tblGrid>
       <w:tr>
-        <w:tblPrEx>
-          <w:tblCellMar>
-            <w:top w:w="0" w:type="dxa"/>
-            <w:left w:w="70" w:type="dxa"/>
-            <w:bottom w:w="0" w:type="dxa"/>
-            <w:right w:w="70" w:type="dxa"/>
-          </w:tblCellMar>
-        </w:tblPrEx>
         <w:tc>
           <w:tcPr>
             <w:tcW w:w="1996" w:type="dxa"/>
@@ -1456,14 +1448,6 @@
         </w:tc>
       </w:tr>
       <w:tr>
-        <w:tblPrEx>
-          <w:tblCellMar>
-            <w:top w:w="0" w:type="dxa"/>
-            <w:left w:w="70" w:type="dxa"/>
-            <w:bottom w:w="0" w:type="dxa"/>
-            <w:right w:w="70" w:type="dxa"/>
-          </w:tblCellMar>
-        </w:tblPrEx>
         <w:tc>
           <w:tcPr>
             <w:tcW w:w="1996" w:type="dxa"/>
@@ -1506,14 +1490,6 @@
         </w:tc>
       </w:tr>
       <w:tr>
-        <w:tblPrEx>
-          <w:tblCellMar>
-            <w:top w:w="0" w:type="dxa"/>
-            <w:left w:w="70" w:type="dxa"/>
-            <w:bottom w:w="0" w:type="dxa"/>
-            <w:right w:w="70" w:type="dxa"/>
-          </w:tblCellMar>
-        </w:tblPrEx>
         <w:tc>
           <w:tcPr>
             <w:tcW w:w="1996" w:type="dxa"/>
@@ -1735,8 +1711,6 @@
           </wp:inline>
         </w:drawing>
       </w:r>
-      <w:bookmarkStart w:id="36" w:name="_GoBack"/>
-      <w:bookmarkEnd w:id="36"/>
     </w:p>
     <w:p>
       <w:pPr>
@@ -11428,12 +11402,6 @@
             <w:insideV w:val="none" w:color="auto" w:sz="0" w:space="0"/>
           </w:tblBorders>
           <w:shd w:val="clear" w:color="auto" w:fill="FFFFFF"/>
-          <w:tblCellMar>
-            <w:top w:w="15" w:type="dxa"/>
-            <w:left w:w="15" w:type="dxa"/>
-            <w:bottom w:w="15" w:type="dxa"/>
-            <w:right w:w="15" w:type="dxa"/>
-          </w:tblCellMar>
         </w:tblPrEx>
         <w:tc>
           <w:tcPr>
@@ -12362,12 +12330,6 @@
             <w:insideV w:val="none" w:color="auto" w:sz="0" w:space="0"/>
           </w:tblBorders>
           <w:shd w:val="clear" w:color="auto" w:fill="FFFFFF"/>
-          <w:tblCellMar>
-            <w:top w:w="15" w:type="dxa"/>
-            <w:left w:w="15" w:type="dxa"/>
-            <w:bottom w:w="15" w:type="dxa"/>
-            <w:right w:w="15" w:type="dxa"/>
-          </w:tblCellMar>
         </w:tblPrEx>
         <w:tc>
           <w:tcPr>
@@ -13008,12 +12970,6 @@
             <w:insideH w:val="none" w:color="auto" w:sz="0" w:space="0"/>
             <w:insideV w:val="none" w:color="auto" w:sz="0" w:space="0"/>
           </w:tblBorders>
-          <w:tblCellMar>
-            <w:top w:w="15" w:type="dxa"/>
-            <w:left w:w="15" w:type="dxa"/>
-            <w:bottom w:w="15" w:type="dxa"/>
-            <w:right w:w="15" w:type="dxa"/>
-          </w:tblCellMar>
         </w:tblPrEx>
         <w:tc>
           <w:tcPr>
@@ -13956,12 +13912,6 @@
             <w:insideH w:val="none" w:color="auto" w:sz="0" w:space="0"/>
             <w:insideV w:val="none" w:color="auto" w:sz="0" w:space="0"/>
           </w:tblBorders>
-          <w:tblCellMar>
-            <w:top w:w="15" w:type="dxa"/>
-            <w:left w:w="15" w:type="dxa"/>
-            <w:bottom w:w="15" w:type="dxa"/>
-            <w:right w:w="15" w:type="dxa"/>
-          </w:tblCellMar>
         </w:tblPrEx>
         <w:tc>
           <w:tcPr>
@@ -14561,12 +14511,6 @@
             <w:insideH w:val="none" w:color="auto" w:sz="0" w:space="0"/>
             <w:insideV w:val="none" w:color="auto" w:sz="0" w:space="0"/>
           </w:tblBorders>
-          <w:tblCellMar>
-            <w:top w:w="15" w:type="dxa"/>
-            <w:left w:w="15" w:type="dxa"/>
-            <w:bottom w:w="15" w:type="dxa"/>
-            <w:right w:w="15" w:type="dxa"/>
-          </w:tblCellMar>
         </w:tblPrEx>
         <w:tc>
           <w:tcPr>
@@ -15411,12 +15355,6 @@
             <w:insideH w:val="none" w:color="auto" w:sz="0" w:space="0"/>
             <w:insideV w:val="none" w:color="auto" w:sz="0" w:space="0"/>
           </w:tblBorders>
-          <w:tblCellMar>
-            <w:top w:w="15" w:type="dxa"/>
-            <w:left w:w="15" w:type="dxa"/>
-            <w:bottom w:w="15" w:type="dxa"/>
-            <w:right w:w="15" w:type="dxa"/>
-          </w:tblCellMar>
         </w:tblPrEx>
         <w:tc>
           <w:tcPr>
@@ -15938,12 +15876,6 @@
             <w:insideV w:val="none" w:color="auto" w:sz="0" w:space="0"/>
           </w:tblBorders>
           <w:shd w:val="clear" w:color="auto" w:fill="FFFFFF"/>
-          <w:tblCellMar>
-            <w:top w:w="15" w:type="dxa"/>
-            <w:left w:w="15" w:type="dxa"/>
-            <w:bottom w:w="15" w:type="dxa"/>
-            <w:right w:w="15" w:type="dxa"/>
-          </w:tblCellMar>
         </w:tblPrEx>
         <w:tc>
           <w:tcPr>
@@ -16446,12 +16378,6 @@
             <w:insideH w:val="none" w:color="auto" w:sz="0" w:space="0"/>
             <w:insideV w:val="none" w:color="auto" w:sz="0" w:space="0"/>
           </w:tblBorders>
-          <w:tblCellMar>
-            <w:top w:w="15" w:type="dxa"/>
-            <w:left w:w="15" w:type="dxa"/>
-            <w:bottom w:w="15" w:type="dxa"/>
-            <w:right w:w="15" w:type="dxa"/>
-          </w:tblCellMar>
         </w:tblPrEx>
         <w:tc>
           <w:tcPr>
@@ -18647,12 +18573,6 @@
             <w:insideH w:val="none" w:color="auto" w:sz="0" w:space="0"/>
             <w:insideV w:val="none" w:color="auto" w:sz="0" w:space="0"/>
           </w:tblBorders>
-          <w:tblCellMar>
-            <w:top w:w="15" w:type="dxa"/>
-            <w:left w:w="15" w:type="dxa"/>
-            <w:bottom w:w="15" w:type="dxa"/>
-            <w:right w:w="15" w:type="dxa"/>
-          </w:tblCellMar>
         </w:tblPrEx>
         <w:tc>
           <w:tcPr>
@@ -19252,12 +19172,6 @@
             <w:insideH w:val="none" w:color="auto" w:sz="0" w:space="0"/>
             <w:insideV w:val="none" w:color="auto" w:sz="0" w:space="0"/>
           </w:tblBorders>
-          <w:tblCellMar>
-            <w:top w:w="15" w:type="dxa"/>
-            <w:left w:w="15" w:type="dxa"/>
-            <w:bottom w:w="15" w:type="dxa"/>
-            <w:right w:w="15" w:type="dxa"/>
-          </w:tblCellMar>
         </w:tblPrEx>
         <w:tc>
           <w:tcPr>
@@ -21688,12 +21602,6 @@
             <w:insideH w:val="none" w:color="auto" w:sz="0" w:space="0"/>
             <w:insideV w:val="none" w:color="auto" w:sz="0" w:space="0"/>
           </w:tblBorders>
-          <w:tblCellMar>
-            <w:top w:w="15" w:type="dxa"/>
-            <w:left w:w="15" w:type="dxa"/>
-            <w:bottom w:w="15" w:type="dxa"/>
-            <w:right w:w="15" w:type="dxa"/>
-          </w:tblCellMar>
         </w:tblPrEx>
         <w:tc>
           <w:tcPr>
@@ -22245,12 +22153,6 @@
             <w:insideV w:val="none" w:color="auto" w:sz="0" w:space="0"/>
           </w:tblBorders>
           <w:shd w:val="clear" w:color="auto" w:fill="FFFFFF"/>
-          <w:tblCellMar>
-            <w:top w:w="15" w:type="dxa"/>
-            <w:left w:w="15" w:type="dxa"/>
-            <w:bottom w:w="15" w:type="dxa"/>
-            <w:right w:w="15" w:type="dxa"/>
-          </w:tblCellMar>
         </w:tblPrEx>
         <w:tc>
           <w:tcPr>
@@ -22755,12 +22657,6 @@
             <w:insideH w:val="none" w:color="auto" w:sz="0" w:space="0"/>
             <w:insideV w:val="none" w:color="auto" w:sz="0" w:space="0"/>
           </w:tblBorders>
-          <w:tblCellMar>
-            <w:top w:w="15" w:type="dxa"/>
-            <w:left w:w="15" w:type="dxa"/>
-            <w:bottom w:w="15" w:type="dxa"/>
-            <w:right w:w="15" w:type="dxa"/>
-          </w:tblCellMar>
         </w:tblPrEx>
         <w:tc>
           <w:tcPr>
@@ -23334,12 +23230,6 @@
             <w:insideH w:val="none" w:color="auto" w:sz="0" w:space="0"/>
             <w:insideV w:val="none" w:color="auto" w:sz="0" w:space="0"/>
           </w:tblBorders>
-          <w:tblCellMar>
-            <w:top w:w="15" w:type="dxa"/>
-            <w:left w:w="15" w:type="dxa"/>
-            <w:bottom w:w="15" w:type="dxa"/>
-            <w:right w:w="15" w:type="dxa"/>
-          </w:tblCellMar>
         </w:tblPrEx>
         <w:tc>
           <w:tcPr>
@@ -23940,12 +23830,6 @@
             <w:insideH w:val="none" w:color="auto" w:sz="0" w:space="0"/>
             <w:insideV w:val="none" w:color="auto" w:sz="0" w:space="0"/>
           </w:tblBorders>
-          <w:tblCellMar>
-            <w:top w:w="15" w:type="dxa"/>
-            <w:left w:w="15" w:type="dxa"/>
-            <w:bottom w:w="15" w:type="dxa"/>
-            <w:right w:w="15" w:type="dxa"/>
-          </w:tblCellMar>
         </w:tblPrEx>
         <w:tc>
           <w:tcPr>
@@ -26101,6 +25985,7 @@
     <w:p>
       <w:pPr>
         <w:numPr>
+          <w:ilvl w:val="0"/>
           <w:numId w:val="0"/>
         </w:numPr>
         <w:spacing w:after="160" w:line="360" w:lineRule="auto"/>
@@ -26132,6 +26017,58 @@
         </w:rPr>
         <w:t>PVA4</w:t>
       </w:r>
+    </w:p>
+    <w:p>
+      <w:pPr>
+        <w:bidi w:val="0"/>
+        <w:rPr>
+          <w:rFonts w:hint="default"/>
+          <w:lang w:val="de-DE"/>
+        </w:rPr>
+      </w:pPr>
+      <w:r>
+        <w:rPr>
+          <w:rFonts w:hint="default"/>
+          <w:lang w:val="de-DE"/>
+        </w:rPr>
+        <w:t>Spiel:</w:t>
+      </w:r>
+    </w:p>
+    <w:p>
+      <w:pPr>
+        <w:numPr>
+          <w:ilvl w:val="0"/>
+          <w:numId w:val="19"/>
+        </w:numPr>
+        <w:bidi w:val="0"/>
+        <w:ind w:left="420" w:leftChars="0" w:hanging="420" w:firstLineChars="0"/>
+      </w:pPr>
+      <w:r>
+        <w:rPr>
+          <w:rFonts w:hint="default"/>
+          <w:lang w:val="de-DE"/>
+        </w:rPr>
+        <w:t>Spielername Eingabe und Anzeige</w:t>
+      </w:r>
+    </w:p>
+    <w:p>
+      <w:pPr>
+        <w:numPr>
+          <w:ilvl w:val="0"/>
+          <w:numId w:val="19"/>
+        </w:numPr>
+        <w:bidi w:val="0"/>
+        <w:ind w:left="420" w:leftChars="0" w:hanging="420" w:firstLineChars="0"/>
+      </w:pPr>
+      <w:r>
+        <w:rPr>
+          <w:rFonts w:hint="default"/>
+          <w:lang w:val="de-DE"/>
+        </w:rPr>
+        <w:t>Status des Spielers anzeigen (Health, Level, ArmorRating etc.)</w:t>
+      </w:r>
+      <w:bookmarkStart w:id="36" w:name="_GoBack"/>
+      <w:bookmarkEnd w:id="36"/>
       <w:r>
         <w:br w:type="page"/>
       </w:r>
@@ -27650,6 +27587,26 @@
       </w:rPr>
     </w:lvl>
   </w:abstractNum>
+  <w:abstractNum w:abstractNumId="18">
+    <w:nsid w:val="7FE20CBD"/>
+    <w:multiLevelType w:val="singleLevel"/>
+    <w:tmpl w:val="7FE20CBD"/>
+    <w:lvl w:ilvl="0" w:tentative="0">
+      <w:start w:val="1"/>
+      <w:numFmt w:val="bullet"/>
+      <w:lvlText w:val=""/>
+      <w:lvlJc w:val="left"/>
+      <w:pPr>
+        <w:tabs>
+          <w:tab w:val="left" w:pos="420"/>
+        </w:tabs>
+        <w:ind w:left="420" w:leftChars="0" w:hanging="420" w:firstLineChars="0"/>
+      </w:pPr>
+      <w:rPr>
+        <w:rFonts w:hint="default" w:ascii="Wingdings" w:hAnsi="Wingdings"/>
+      </w:rPr>
+    </w:lvl>
+  </w:abstractNum>
   <w:num w:numId="1">
     <w:abstractNumId w:val="13"/>
   </w:num>
@@ -27703,6 +27660,9 @@
   </w:num>
   <w:num w:numId="18">
     <w:abstractNumId w:val="2"/>
+  </w:num>
+  <w:num w:numId="19">
+    <w:abstractNumId w:val="18"/>
   </w:num>
 </w:numbering>
 </file>

</xml_diff>

<commit_message>
cleanup, changed logbook in projectdocument
</commit_message>
<xml_diff>
--- a/docs/ProjectDocument_BenjaminKaeslin.docx
+++ b/docs/ProjectDocument_BenjaminKaeslin.docx
@@ -1406,6 +1406,14 @@
         <w:gridCol w:w="6931"/>
       </w:tblGrid>
       <w:tr>
+        <w:tblPrEx>
+          <w:tblCellMar>
+            <w:top w:w="0" w:type="dxa"/>
+            <w:left w:w="70" w:type="dxa"/>
+            <w:bottom w:w="0" w:type="dxa"/>
+            <w:right w:w="70" w:type="dxa"/>
+          </w:tblCellMar>
+        </w:tblPrEx>
         <w:tc>
           <w:tcPr>
             <w:tcW w:w="1996" w:type="dxa"/>
@@ -1448,6 +1456,14 @@
         </w:tc>
       </w:tr>
       <w:tr>
+        <w:tblPrEx>
+          <w:tblCellMar>
+            <w:top w:w="0" w:type="dxa"/>
+            <w:left w:w="70" w:type="dxa"/>
+            <w:bottom w:w="0" w:type="dxa"/>
+            <w:right w:w="70" w:type="dxa"/>
+          </w:tblCellMar>
+        </w:tblPrEx>
         <w:tc>
           <w:tcPr>
             <w:tcW w:w="1996" w:type="dxa"/>
@@ -1490,6 +1506,14 @@
         </w:tc>
       </w:tr>
       <w:tr>
+        <w:tblPrEx>
+          <w:tblCellMar>
+            <w:top w:w="0" w:type="dxa"/>
+            <w:left w:w="70" w:type="dxa"/>
+            <w:bottom w:w="0" w:type="dxa"/>
+            <w:right w:w="70" w:type="dxa"/>
+          </w:tblCellMar>
+        </w:tblPrEx>
         <w:tc>
           <w:tcPr>
             <w:tcW w:w="1996" w:type="dxa"/>
@@ -9111,12 +9135,6 @@
             <w:insideH w:val="none" w:color="auto" w:sz="0" w:space="0"/>
             <w:insideV w:val="none" w:color="auto" w:sz="0" w:space="0"/>
           </w:tblBorders>
-          <w:tblCellMar>
-            <w:top w:w="15" w:type="dxa"/>
-            <w:left w:w="15" w:type="dxa"/>
-            <w:bottom w:w="15" w:type="dxa"/>
-            <w:right w:w="15" w:type="dxa"/>
-          </w:tblCellMar>
         </w:tblPrEx>
         <w:tc>
           <w:tcPr>
@@ -9743,12 +9761,6 @@
             <w:insideH w:val="none" w:color="auto" w:sz="0" w:space="0"/>
             <w:insideV w:val="none" w:color="auto" w:sz="0" w:space="0"/>
           </w:tblBorders>
-          <w:tblCellMar>
-            <w:top w:w="15" w:type="dxa"/>
-            <w:left w:w="15" w:type="dxa"/>
-            <w:bottom w:w="15" w:type="dxa"/>
-            <w:right w:w="15" w:type="dxa"/>
-          </w:tblCellMar>
         </w:tblPrEx>
         <w:tc>
           <w:tcPr>
@@ -12330,6 +12342,12 @@
             <w:insideV w:val="none" w:color="auto" w:sz="0" w:space="0"/>
           </w:tblBorders>
           <w:shd w:val="clear" w:color="auto" w:fill="FFFFFF"/>
+          <w:tblCellMar>
+            <w:top w:w="15" w:type="dxa"/>
+            <w:left w:w="15" w:type="dxa"/>
+            <w:bottom w:w="15" w:type="dxa"/>
+            <w:right w:w="15" w:type="dxa"/>
+          </w:tblCellMar>
         </w:tblPrEx>
         <w:tc>
           <w:tcPr>
@@ -12970,6 +12988,12 @@
             <w:insideH w:val="none" w:color="auto" w:sz="0" w:space="0"/>
             <w:insideV w:val="none" w:color="auto" w:sz="0" w:space="0"/>
           </w:tblBorders>
+          <w:tblCellMar>
+            <w:top w:w="15" w:type="dxa"/>
+            <w:left w:w="15" w:type="dxa"/>
+            <w:bottom w:w="15" w:type="dxa"/>
+            <w:right w:w="15" w:type="dxa"/>
+          </w:tblCellMar>
         </w:tblPrEx>
         <w:tc>
           <w:tcPr>
@@ -15355,6 +15379,12 @@
             <w:insideH w:val="none" w:color="auto" w:sz="0" w:space="0"/>
             <w:insideV w:val="none" w:color="auto" w:sz="0" w:space="0"/>
           </w:tblBorders>
+          <w:tblCellMar>
+            <w:top w:w="15" w:type="dxa"/>
+            <w:left w:w="15" w:type="dxa"/>
+            <w:bottom w:w="15" w:type="dxa"/>
+            <w:right w:w="15" w:type="dxa"/>
+          </w:tblCellMar>
         </w:tblPrEx>
         <w:tc>
           <w:tcPr>
@@ -15876,6 +15906,12 @@
             <w:insideV w:val="none" w:color="auto" w:sz="0" w:space="0"/>
           </w:tblBorders>
           <w:shd w:val="clear" w:color="auto" w:fill="FFFFFF"/>
+          <w:tblCellMar>
+            <w:top w:w="15" w:type="dxa"/>
+            <w:left w:w="15" w:type="dxa"/>
+            <w:bottom w:w="15" w:type="dxa"/>
+            <w:right w:w="15" w:type="dxa"/>
+          </w:tblCellMar>
         </w:tblPrEx>
         <w:tc>
           <w:tcPr>
@@ -16378,6 +16414,12 @@
             <w:insideH w:val="none" w:color="auto" w:sz="0" w:space="0"/>
             <w:insideV w:val="none" w:color="auto" w:sz="0" w:space="0"/>
           </w:tblBorders>
+          <w:tblCellMar>
+            <w:top w:w="15" w:type="dxa"/>
+            <w:left w:w="15" w:type="dxa"/>
+            <w:bottom w:w="15" w:type="dxa"/>
+            <w:right w:w="15" w:type="dxa"/>
+          </w:tblCellMar>
         </w:tblPrEx>
         <w:tc>
           <w:tcPr>
@@ -19758,12 +19800,6 @@
             <w:insideH w:val="none" w:color="auto" w:sz="0" w:space="0"/>
             <w:insideV w:val="none" w:color="auto" w:sz="0" w:space="0"/>
           </w:tblBorders>
-          <w:tblCellMar>
-            <w:top w:w="15" w:type="dxa"/>
-            <w:left w:w="15" w:type="dxa"/>
-            <w:bottom w:w="15" w:type="dxa"/>
-            <w:right w:w="15" w:type="dxa"/>
-          </w:tblCellMar>
         </w:tblPrEx>
         <w:trPr>
           <w:tblHeader/>
@@ -20254,12 +20290,6 @@
             <w:insideH w:val="none" w:color="auto" w:sz="0" w:space="0"/>
             <w:insideV w:val="none" w:color="auto" w:sz="0" w:space="0"/>
           </w:tblBorders>
-          <w:tblCellMar>
-            <w:top w:w="15" w:type="dxa"/>
-            <w:left w:w="15" w:type="dxa"/>
-            <w:bottom w:w="15" w:type="dxa"/>
-            <w:right w:w="15" w:type="dxa"/>
-          </w:tblCellMar>
         </w:tblPrEx>
         <w:tc>
           <w:tcPr>
@@ -20891,12 +20921,6 @@
             <w:insideH w:val="none" w:color="auto" w:sz="0" w:space="0"/>
             <w:insideV w:val="none" w:color="auto" w:sz="0" w:space="0"/>
           </w:tblBorders>
-          <w:tblCellMar>
-            <w:top w:w="15" w:type="dxa"/>
-            <w:left w:w="15" w:type="dxa"/>
-            <w:bottom w:w="15" w:type="dxa"/>
-            <w:right w:w="15" w:type="dxa"/>
-          </w:tblCellMar>
         </w:tblPrEx>
         <w:tc>
           <w:tcPr>
@@ -22859,12 +22883,6 @@
             <w:insideH w:val="none" w:color="auto" w:sz="0" w:space="0"/>
             <w:insideV w:val="none" w:color="auto" w:sz="0" w:space="0"/>
           </w:tblBorders>
-          <w:tblCellMar>
-            <w:top w:w="15" w:type="dxa"/>
-            <w:left w:w="15" w:type="dxa"/>
-            <w:bottom w:w="15" w:type="dxa"/>
-            <w:right w:w="15" w:type="dxa"/>
-          </w:tblCellMar>
         </w:tblPrEx>
         <w:trPr>
           <w:tblHeader/>
@@ -23230,6 +23248,12 @@
             <w:insideH w:val="none" w:color="auto" w:sz="0" w:space="0"/>
             <w:insideV w:val="none" w:color="auto" w:sz="0" w:space="0"/>
           </w:tblBorders>
+          <w:tblCellMar>
+            <w:top w:w="15" w:type="dxa"/>
+            <w:left w:w="15" w:type="dxa"/>
+            <w:bottom w:w="15" w:type="dxa"/>
+            <w:right w:w="15" w:type="dxa"/>
+          </w:tblCellMar>
         </w:tblPrEx>
         <w:tc>
           <w:tcPr>
@@ -23348,12 +23372,6 @@
             <w:insideH w:val="none" w:color="auto" w:sz="0" w:space="0"/>
             <w:insideV w:val="none" w:color="auto" w:sz="0" w:space="0"/>
           </w:tblBorders>
-          <w:tblCellMar>
-            <w:top w:w="15" w:type="dxa"/>
-            <w:left w:w="15" w:type="dxa"/>
-            <w:bottom w:w="15" w:type="dxa"/>
-            <w:right w:w="15" w:type="dxa"/>
-          </w:tblCellMar>
         </w:tblPrEx>
         <w:tc>
           <w:tcPr>
@@ -23830,6 +23848,12 @@
             <w:insideH w:val="none" w:color="auto" w:sz="0" w:space="0"/>
             <w:insideV w:val="none" w:color="auto" w:sz="0" w:space="0"/>
           </w:tblBorders>
+          <w:tblCellMar>
+            <w:top w:w="15" w:type="dxa"/>
+            <w:left w:w="15" w:type="dxa"/>
+            <w:bottom w:w="15" w:type="dxa"/>
+            <w:right w:w="15" w:type="dxa"/>
+          </w:tblCellMar>
         </w:tblPrEx>
         <w:tc>
           <w:tcPr>
@@ -23950,12 +23974,6 @@
             <w:insideH w:val="none" w:color="auto" w:sz="0" w:space="0"/>
             <w:insideV w:val="none" w:color="auto" w:sz="0" w:space="0"/>
           </w:tblBorders>
-          <w:tblCellMar>
-            <w:top w:w="15" w:type="dxa"/>
-            <w:left w:w="15" w:type="dxa"/>
-            <w:bottom w:w="15" w:type="dxa"/>
-            <w:right w:w="15" w:type="dxa"/>
-          </w:tblCellMar>
         </w:tblPrEx>
         <w:tc>
           <w:tcPr>
@@ -26048,7 +26066,7 @@
           <w:rFonts w:hint="default"/>
           <w:lang w:val="de-DE"/>
         </w:rPr>
-        <w:t>Spielername Eingabe und Anzeige</w:t>
+        <w:t>Spielername Eingabe und Anzeige [inkl. Test]</w:t>
       </w:r>
     </w:p>
     <w:p>
@@ -26065,7 +26083,7 @@
           <w:rFonts w:hint="default"/>
           <w:lang w:val="de-DE"/>
         </w:rPr>
-        <w:t>Status des Spielers anzeigen (Health, Level, ArmorRating etc.)</w:t>
+        <w:t>Status des Spielers anzeigen (Health, Level, ArmorRating etc.) [inkl. Test]</w:t>
       </w:r>
       <w:bookmarkStart w:id="36" w:name="_GoBack"/>
       <w:bookmarkEnd w:id="36"/>

</xml_diff>

<commit_message>
tests for collision with monsters
</commit_message>
<xml_diff>
--- a/docs/ProjectDocument_BenjaminKaeslin.docx
+++ b/docs/ProjectDocument_BenjaminKaeslin.docx
@@ -9135,6 +9135,12 @@
             <w:insideH w:val="none" w:color="auto" w:sz="0" w:space="0"/>
             <w:insideV w:val="none" w:color="auto" w:sz="0" w:space="0"/>
           </w:tblBorders>
+          <w:tblCellMar>
+            <w:top w:w="15" w:type="dxa"/>
+            <w:left w:w="15" w:type="dxa"/>
+            <w:bottom w:w="15" w:type="dxa"/>
+            <w:right w:w="15" w:type="dxa"/>
+          </w:tblCellMar>
         </w:tblPrEx>
         <w:tc>
           <w:tcPr>
@@ -9761,6 +9767,12 @@
             <w:insideH w:val="none" w:color="auto" w:sz="0" w:space="0"/>
             <w:insideV w:val="none" w:color="auto" w:sz="0" w:space="0"/>
           </w:tblBorders>
+          <w:tblCellMar>
+            <w:top w:w="15" w:type="dxa"/>
+            <w:left w:w="15" w:type="dxa"/>
+            <w:bottom w:w="15" w:type="dxa"/>
+            <w:right w:w="15" w:type="dxa"/>
+          </w:tblCellMar>
         </w:tblPrEx>
         <w:tc>
           <w:tcPr>
@@ -12342,12 +12354,6 @@
             <w:insideV w:val="none" w:color="auto" w:sz="0" w:space="0"/>
           </w:tblBorders>
           <w:shd w:val="clear" w:color="auto" w:fill="FFFFFF"/>
-          <w:tblCellMar>
-            <w:top w:w="15" w:type="dxa"/>
-            <w:left w:w="15" w:type="dxa"/>
-            <w:bottom w:w="15" w:type="dxa"/>
-            <w:right w:w="15" w:type="dxa"/>
-          </w:tblCellMar>
         </w:tblPrEx>
         <w:tc>
           <w:tcPr>
@@ -12988,12 +12994,6 @@
             <w:insideH w:val="none" w:color="auto" w:sz="0" w:space="0"/>
             <w:insideV w:val="none" w:color="auto" w:sz="0" w:space="0"/>
           </w:tblBorders>
-          <w:tblCellMar>
-            <w:top w:w="15" w:type="dxa"/>
-            <w:left w:w="15" w:type="dxa"/>
-            <w:bottom w:w="15" w:type="dxa"/>
-            <w:right w:w="15" w:type="dxa"/>
-          </w:tblCellMar>
         </w:tblPrEx>
         <w:tc>
           <w:tcPr>
@@ -15379,12 +15379,6 @@
             <w:insideH w:val="none" w:color="auto" w:sz="0" w:space="0"/>
             <w:insideV w:val="none" w:color="auto" w:sz="0" w:space="0"/>
           </w:tblBorders>
-          <w:tblCellMar>
-            <w:top w:w="15" w:type="dxa"/>
-            <w:left w:w="15" w:type="dxa"/>
-            <w:bottom w:w="15" w:type="dxa"/>
-            <w:right w:w="15" w:type="dxa"/>
-          </w:tblCellMar>
         </w:tblPrEx>
         <w:tc>
           <w:tcPr>
@@ -15906,12 +15900,6 @@
             <w:insideV w:val="none" w:color="auto" w:sz="0" w:space="0"/>
           </w:tblBorders>
           <w:shd w:val="clear" w:color="auto" w:fill="FFFFFF"/>
-          <w:tblCellMar>
-            <w:top w:w="15" w:type="dxa"/>
-            <w:left w:w="15" w:type="dxa"/>
-            <w:bottom w:w="15" w:type="dxa"/>
-            <w:right w:w="15" w:type="dxa"/>
-          </w:tblCellMar>
         </w:tblPrEx>
         <w:tc>
           <w:tcPr>
@@ -16414,12 +16402,6 @@
             <w:insideH w:val="none" w:color="auto" w:sz="0" w:space="0"/>
             <w:insideV w:val="none" w:color="auto" w:sz="0" w:space="0"/>
           </w:tblBorders>
-          <w:tblCellMar>
-            <w:top w:w="15" w:type="dxa"/>
-            <w:left w:w="15" w:type="dxa"/>
-            <w:bottom w:w="15" w:type="dxa"/>
-            <w:right w:w="15" w:type="dxa"/>
-          </w:tblCellMar>
         </w:tblPrEx>
         <w:tc>
           <w:tcPr>
@@ -19800,6 +19782,12 @@
             <w:insideH w:val="none" w:color="auto" w:sz="0" w:space="0"/>
             <w:insideV w:val="none" w:color="auto" w:sz="0" w:space="0"/>
           </w:tblBorders>
+          <w:tblCellMar>
+            <w:top w:w="15" w:type="dxa"/>
+            <w:left w:w="15" w:type="dxa"/>
+            <w:bottom w:w="15" w:type="dxa"/>
+            <w:right w:w="15" w:type="dxa"/>
+          </w:tblCellMar>
         </w:tblPrEx>
         <w:trPr>
           <w:tblHeader/>
@@ -20290,6 +20278,12 @@
             <w:insideH w:val="none" w:color="auto" w:sz="0" w:space="0"/>
             <w:insideV w:val="none" w:color="auto" w:sz="0" w:space="0"/>
           </w:tblBorders>
+          <w:tblCellMar>
+            <w:top w:w="15" w:type="dxa"/>
+            <w:left w:w="15" w:type="dxa"/>
+            <w:bottom w:w="15" w:type="dxa"/>
+            <w:right w:w="15" w:type="dxa"/>
+          </w:tblCellMar>
         </w:tblPrEx>
         <w:tc>
           <w:tcPr>
@@ -20921,6 +20915,12 @@
             <w:insideH w:val="none" w:color="auto" w:sz="0" w:space="0"/>
             <w:insideV w:val="none" w:color="auto" w:sz="0" w:space="0"/>
           </w:tblBorders>
+          <w:tblCellMar>
+            <w:top w:w="15" w:type="dxa"/>
+            <w:left w:w="15" w:type="dxa"/>
+            <w:bottom w:w="15" w:type="dxa"/>
+            <w:right w:w="15" w:type="dxa"/>
+          </w:tblCellMar>
         </w:tblPrEx>
         <w:tc>
           <w:tcPr>
@@ -22883,6 +22883,12 @@
             <w:insideH w:val="none" w:color="auto" w:sz="0" w:space="0"/>
             <w:insideV w:val="none" w:color="auto" w:sz="0" w:space="0"/>
           </w:tblBorders>
+          <w:tblCellMar>
+            <w:top w:w="15" w:type="dxa"/>
+            <w:left w:w="15" w:type="dxa"/>
+            <w:bottom w:w="15" w:type="dxa"/>
+            <w:right w:w="15" w:type="dxa"/>
+          </w:tblCellMar>
         </w:tblPrEx>
         <w:trPr>
           <w:tblHeader/>
@@ -23248,12 +23254,6 @@
             <w:insideH w:val="none" w:color="auto" w:sz="0" w:space="0"/>
             <w:insideV w:val="none" w:color="auto" w:sz="0" w:space="0"/>
           </w:tblBorders>
-          <w:tblCellMar>
-            <w:top w:w="15" w:type="dxa"/>
-            <w:left w:w="15" w:type="dxa"/>
-            <w:bottom w:w="15" w:type="dxa"/>
-            <w:right w:w="15" w:type="dxa"/>
-          </w:tblCellMar>
         </w:tblPrEx>
         <w:tc>
           <w:tcPr>
@@ -23372,6 +23372,12 @@
             <w:insideH w:val="none" w:color="auto" w:sz="0" w:space="0"/>
             <w:insideV w:val="none" w:color="auto" w:sz="0" w:space="0"/>
           </w:tblBorders>
+          <w:tblCellMar>
+            <w:top w:w="15" w:type="dxa"/>
+            <w:left w:w="15" w:type="dxa"/>
+            <w:bottom w:w="15" w:type="dxa"/>
+            <w:right w:w="15" w:type="dxa"/>
+          </w:tblCellMar>
         </w:tblPrEx>
         <w:tc>
           <w:tcPr>
@@ -23848,12 +23854,6 @@
             <w:insideH w:val="none" w:color="auto" w:sz="0" w:space="0"/>
             <w:insideV w:val="none" w:color="auto" w:sz="0" w:space="0"/>
           </w:tblBorders>
-          <w:tblCellMar>
-            <w:top w:w="15" w:type="dxa"/>
-            <w:left w:w="15" w:type="dxa"/>
-            <w:bottom w:w="15" w:type="dxa"/>
-            <w:right w:w="15" w:type="dxa"/>
-          </w:tblCellMar>
         </w:tblPrEx>
         <w:tc>
           <w:tcPr>
@@ -23974,6 +23974,12 @@
             <w:insideH w:val="none" w:color="auto" w:sz="0" w:space="0"/>
             <w:insideV w:val="none" w:color="auto" w:sz="0" w:space="0"/>
           </w:tblBorders>
+          <w:tblCellMar>
+            <w:top w:w="15" w:type="dxa"/>
+            <w:left w:w="15" w:type="dxa"/>
+            <w:bottom w:w="15" w:type="dxa"/>
+            <w:right w:w="15" w:type="dxa"/>
+          </w:tblCellMar>
         </w:tblPrEx>
         <w:tc>
           <w:tcPr>
@@ -26084,6 +26090,23 @@
           <w:lang w:val="de-DE"/>
         </w:rPr>
         <w:t>Status des Spielers anzeigen (Health, Level, ArmorRating etc.) [inkl. Test]</w:t>
+      </w:r>
+    </w:p>
+    <w:p>
+      <w:pPr>
+        <w:numPr>
+          <w:ilvl w:val="0"/>
+          <w:numId w:val="19"/>
+        </w:numPr>
+        <w:bidi w:val="0"/>
+        <w:ind w:left="420" w:leftChars="0" w:hanging="420" w:firstLineChars="0"/>
+      </w:pPr>
+      <w:r>
+        <w:rPr>
+          <w:rFonts w:hint="default"/>
+          <w:lang w:val="de-DE"/>
+        </w:rPr>
+        <w:t>Monsters (aktuell nur Ratte vorhanden) auf dem Spielfeld anzeigen. Spieler kann nicht auf das gleiche Feld laufen.</w:t>
       </w:r>
       <w:bookmarkStart w:id="36" w:name="_GoBack"/>
       <w:bookmarkEnd w:id="36"/>

</xml_diff>

<commit_message>
when player dies, map 1_1 is reloaded and the stats are back to start
</commit_message>
<xml_diff>
--- a/docs/ProjectDocument_BenjaminKaeslin.docx
+++ b/docs/ProjectDocument_BenjaminKaeslin.docx
@@ -25322,17 +25322,44 @@
           <w:rFonts w:hint="default"/>
           <w:lang w:val="de-DE"/>
         </w:rPr>
-        <w:t xml:space="preserve">Credits für die verwendeten openart </w:t>
+        <w:t>Credits für die verwendeten openart Bilder eingefügt</w:t>
+      </w:r>
+    </w:p>
+    <w:p>
+      <w:pPr>
+        <w:numPr>
+          <w:ilvl w:val="0"/>
+          <w:numId w:val="19"/>
+        </w:numPr>
+        <w:bidi w:val="0"/>
+        <w:ind w:left="420" w:leftChars="0" w:hanging="420" w:firstLineChars="0"/>
+      </w:pPr>
+      <w:r>
+        <w:rPr>
+          <w:rFonts w:hint="default"/>
+          <w:lang w:val="de-DE"/>
+        </w:rPr>
+        <w:t>Für das Wetter wird nun noch das Symbol angezeigt, der Text für das Symbol wird verwendet um den Viewradius[quadratisch] zu definieren. Keine Einschränkung auf ‘verbundene’ Räume</w:t>
+      </w:r>
+    </w:p>
+    <w:p>
+      <w:pPr>
+        <w:numPr>
+          <w:ilvl w:val="0"/>
+          <w:numId w:val="19"/>
+        </w:numPr>
+        <w:bidi w:val="0"/>
+        <w:ind w:left="420" w:leftChars="0" w:hanging="420" w:firstLineChars="0"/>
+      </w:pPr>
+      <w:r>
+        <w:rPr>
+          <w:rFonts w:hint="default"/>
+          <w:lang w:val="de-DE"/>
+        </w:rPr>
+        <w:t>Wenn der Spieler stirbt, wird das erste Level wieder gestartet</w:t>
       </w:r>
       <w:bookmarkStart w:id="36" w:name="_GoBack"/>
       <w:bookmarkEnd w:id="36"/>
-      <w:r>
-        <w:rPr>
-          <w:rFonts w:hint="default"/>
-          <w:lang w:val="de-DE"/>
-        </w:rPr>
-        <w:t>Bilder eingefügt</w:t>
-      </w:r>
       <w:r>
         <w:br w:type="page"/>
       </w:r>

</xml_diff>

<commit_message>
added scorpions to 2nd level
</commit_message>
<xml_diff>
--- a/docs/ProjectDocument_BenjaminKaeslin.docx
+++ b/docs/ProjectDocument_BenjaminKaeslin.docx
@@ -21686,6 +21686,12 @@
             <w:insideH w:val="none" w:color="auto" w:sz="0" w:space="0"/>
             <w:insideV w:val="none" w:color="auto" w:sz="0" w:space="0"/>
           </w:tblBorders>
+          <w:tblCellMar>
+            <w:top w:w="15" w:type="dxa"/>
+            <w:left w:w="15" w:type="dxa"/>
+            <w:bottom w:w="15" w:type="dxa"/>
+            <w:right w:w="15" w:type="dxa"/>
+          </w:tblCellMar>
         </w:tblPrEx>
         <w:tc>
           <w:tcPr>
@@ -22237,6 +22243,12 @@
             <w:insideV w:val="none" w:color="auto" w:sz="0" w:space="0"/>
           </w:tblBorders>
           <w:shd w:val="clear" w:color="auto" w:fill="FFFFFF"/>
+          <w:tblCellMar>
+            <w:top w:w="15" w:type="dxa"/>
+            <w:left w:w="15" w:type="dxa"/>
+            <w:bottom w:w="15" w:type="dxa"/>
+            <w:right w:w="15" w:type="dxa"/>
+          </w:tblCellMar>
         </w:tblPrEx>
         <w:tc>
           <w:tcPr>
@@ -22741,6 +22753,12 @@
             <w:insideH w:val="none" w:color="auto" w:sz="0" w:space="0"/>
             <w:insideV w:val="none" w:color="auto" w:sz="0" w:space="0"/>
           </w:tblBorders>
+          <w:tblCellMar>
+            <w:top w:w="15" w:type="dxa"/>
+            <w:left w:w="15" w:type="dxa"/>
+            <w:bottom w:w="15" w:type="dxa"/>
+            <w:right w:w="15" w:type="dxa"/>
+          </w:tblCellMar>
         </w:tblPrEx>
         <w:tc>
           <w:tcPr>
@@ -24743,11 +24761,12 @@
         </w:tblCellMar>
       </w:tblPr>
       <w:tblGrid>
-        <w:gridCol w:w="1691"/>
-        <w:gridCol w:w="1754"/>
-        <w:gridCol w:w="1742"/>
-        <w:gridCol w:w="1656"/>
-        <w:gridCol w:w="2160"/>
+        <w:gridCol w:w="1461"/>
+        <w:gridCol w:w="1572"/>
+        <w:gridCol w:w="1550"/>
+        <w:gridCol w:w="1394"/>
+        <w:gridCol w:w="1983"/>
+        <w:gridCol w:w="1043"/>
       </w:tblGrid>
       <w:tr>
         <w:tblPrEx>
@@ -24768,7 +24787,7 @@
         </w:tblPrEx>
         <w:tc>
           <w:tcPr>
-            <w:tcW w:w="1691" w:type="dxa"/>
+            <w:tcW w:w="1363" w:type="dxa"/>
             <w:shd w:val="pct25" w:color="auto" w:fill="auto"/>
           </w:tcPr>
           <w:p>
@@ -24779,6 +24798,8 @@
                 <w:rFonts w:hint="default"/>
                 <w:b/>
                 <w:bCs/>
+                <w:sz w:val="20"/>
+                <w:szCs w:val="20"/>
                 <w:vertAlign w:val="baseline"/>
                 <w:lang w:val="de-DE"/>
               </w:rPr>
@@ -24788,6 +24809,8 @@
                 <w:rFonts w:hint="default"/>
                 <w:b/>
                 <w:bCs/>
+                <w:sz w:val="20"/>
+                <w:szCs w:val="20"/>
                 <w:vertAlign w:val="baseline"/>
                 <w:lang w:val="de-DE"/>
               </w:rPr>
@@ -24797,7 +24820,7 @@
         </w:tc>
         <w:tc>
           <w:tcPr>
-            <w:tcW w:w="1754" w:type="dxa"/>
+            <w:tcW w:w="1414" w:type="dxa"/>
             <w:shd w:val="pct25" w:color="auto" w:fill="auto"/>
           </w:tcPr>
           <w:p>
@@ -24808,6 +24831,8 @@
                 <w:rFonts w:hint="default"/>
                 <w:b/>
                 <w:bCs/>
+                <w:sz w:val="20"/>
+                <w:szCs w:val="20"/>
                 <w:vertAlign w:val="baseline"/>
                 <w:lang w:val="de-DE"/>
               </w:rPr>
@@ -24817,6 +24842,8 @@
                 <w:rFonts w:hint="default"/>
                 <w:b/>
                 <w:bCs/>
+                <w:sz w:val="20"/>
+                <w:szCs w:val="20"/>
                 <w:vertAlign w:val="baseline"/>
                 <w:lang w:val="de-DE"/>
               </w:rPr>
@@ -24826,7 +24853,7 @@
         </w:tc>
         <w:tc>
           <w:tcPr>
-            <w:tcW w:w="1742" w:type="dxa"/>
+            <w:tcW w:w="1404" w:type="dxa"/>
             <w:shd w:val="pct25" w:color="auto" w:fill="auto"/>
           </w:tcPr>
           <w:p>
@@ -24837,6 +24864,8 @@
                 <w:rFonts w:hint="default"/>
                 <w:b/>
                 <w:bCs/>
+                <w:sz w:val="20"/>
+                <w:szCs w:val="20"/>
                 <w:vertAlign w:val="baseline"/>
                 <w:lang w:val="de-DE"/>
               </w:rPr>
@@ -24846,6 +24875,8 @@
                 <w:rFonts w:hint="default"/>
                 <w:b/>
                 <w:bCs/>
+                <w:sz w:val="20"/>
+                <w:szCs w:val="20"/>
                 <w:vertAlign w:val="baseline"/>
                 <w:lang w:val="de-DE"/>
               </w:rPr>
@@ -24855,7 +24886,7 @@
         </w:tc>
         <w:tc>
           <w:tcPr>
-            <w:tcW w:w="1656" w:type="dxa"/>
+            <w:tcW w:w="1335" w:type="dxa"/>
             <w:shd w:val="pct25" w:color="auto" w:fill="auto"/>
           </w:tcPr>
           <w:p>
@@ -24866,6 +24897,8 @@
                 <w:rFonts w:hint="default"/>
                 <w:b/>
                 <w:bCs/>
+                <w:sz w:val="20"/>
+                <w:szCs w:val="20"/>
                 <w:vertAlign w:val="baseline"/>
                 <w:lang w:val="de-DE"/>
               </w:rPr>
@@ -24875,6 +24908,8 @@
                 <w:rFonts w:hint="default"/>
                 <w:b/>
                 <w:bCs/>
+                <w:sz w:val="20"/>
+                <w:szCs w:val="20"/>
                 <w:vertAlign w:val="baseline"/>
                 <w:lang w:val="de-DE"/>
               </w:rPr>
@@ -24884,7 +24919,7 @@
         </w:tc>
         <w:tc>
           <w:tcPr>
-            <w:tcW w:w="2160" w:type="dxa"/>
+            <w:tcW w:w="1742" w:type="dxa"/>
             <w:shd w:val="pct25" w:color="auto" w:fill="auto"/>
           </w:tcPr>
           <w:p>
@@ -24895,6 +24930,8 @@
                 <w:rFonts w:hint="default"/>
                 <w:b/>
                 <w:bCs/>
+                <w:sz w:val="20"/>
+                <w:szCs w:val="20"/>
                 <w:vertAlign w:val="baseline"/>
                 <w:lang w:val="de-DE"/>
               </w:rPr>
@@ -24904,10 +24941,45 @@
                 <w:rFonts w:hint="default"/>
                 <w:b/>
                 <w:bCs/>
+                <w:sz w:val="20"/>
+                <w:szCs w:val="20"/>
                 <w:vertAlign w:val="baseline"/>
                 <w:lang w:val="de-DE"/>
               </w:rPr>
               <w:t>Bewegungseinheit</w:t>
+            </w:r>
+          </w:p>
+        </w:tc>
+        <w:tc>
+          <w:tcPr>
+            <w:tcW w:w="1742" w:type="dxa"/>
+            <w:shd w:val="pct25" w:color="auto" w:fill="auto"/>
+          </w:tcPr>
+          <w:p>
+            <w:pPr>
+              <w:widowControl w:val="0"/>
+              <w:bidi w:val="0"/>
+              <w:rPr>
+                <w:rFonts w:hint="default"/>
+                <w:b/>
+                <w:bCs/>
+                <w:sz w:val="20"/>
+                <w:szCs w:val="20"/>
+                <w:vertAlign w:val="baseline"/>
+                <w:lang w:val="de-DE"/>
+              </w:rPr>
+            </w:pPr>
+            <w:r>
+              <w:rPr>
+                <w:rFonts w:hint="default"/>
+                <w:b/>
+                <w:bCs/>
+                <w:sz w:val="20"/>
+                <w:szCs w:val="20"/>
+                <w:vertAlign w:val="baseline"/>
+                <w:lang w:val="de-DE"/>
+              </w:rPr>
+              <w:t>EXP</w:t>
             </w:r>
           </w:p>
         </w:tc>
@@ -24931,7 +25003,7 @@
         </w:tblPrEx>
         <w:tc>
           <w:tcPr>
-            <w:tcW w:w="1691" w:type="dxa"/>
+            <w:tcW w:w="1363" w:type="dxa"/>
           </w:tcPr>
           <w:p>
             <w:pPr>
@@ -24955,7 +25027,7 @@
         </w:tc>
         <w:tc>
           <w:tcPr>
-            <w:tcW w:w="1754" w:type="dxa"/>
+            <w:tcW w:w="1414" w:type="dxa"/>
           </w:tcPr>
           <w:p>
             <w:pPr>
@@ -24975,13 +25047,11 @@
               </w:rPr>
               <w:t>10</w:t>
             </w:r>
-            <w:bookmarkStart w:id="36" w:name="_GoBack"/>
-            <w:bookmarkEnd w:id="36"/>
-          </w:p>
-        </w:tc>
-        <w:tc>
-          <w:tcPr>
-            <w:tcW w:w="1742" w:type="dxa"/>
+          </w:p>
+        </w:tc>
+        <w:tc>
+          <w:tcPr>
+            <w:tcW w:w="1404" w:type="dxa"/>
           </w:tcPr>
           <w:p>
             <w:pPr>
@@ -25005,7 +25075,7 @@
         </w:tc>
         <w:tc>
           <w:tcPr>
-            <w:tcW w:w="1656" w:type="dxa"/>
+            <w:tcW w:w="1335" w:type="dxa"/>
           </w:tcPr>
           <w:p>
             <w:pPr>
@@ -25029,7 +25099,7 @@
         </w:tc>
         <w:tc>
           <w:tcPr>
-            <w:tcW w:w="2160" w:type="dxa"/>
+            <w:tcW w:w="1742" w:type="dxa"/>
           </w:tcPr>
           <w:p>
             <w:pPr>
@@ -25048,6 +25118,194 @@
                 <w:lang w:val="de-DE"/>
               </w:rPr>
               <w:t>1</w:t>
+            </w:r>
+          </w:p>
+        </w:tc>
+        <w:tc>
+          <w:tcPr>
+            <w:tcW w:w="1742" w:type="dxa"/>
+          </w:tcPr>
+          <w:p>
+            <w:pPr>
+              <w:widowControl w:val="0"/>
+              <w:bidi w:val="0"/>
+              <w:rPr>
+                <w:rFonts w:hint="default"/>
+                <w:vertAlign w:val="baseline"/>
+                <w:lang w:val="de-DE"/>
+              </w:rPr>
+            </w:pPr>
+            <w:r>
+              <w:rPr>
+                <w:rFonts w:hint="default"/>
+                <w:vertAlign w:val="baseline"/>
+                <w:lang w:val="de-DE"/>
+              </w:rPr>
+              <w:t>5</w:t>
+            </w:r>
+            <w:bookmarkStart w:id="36" w:name="_GoBack"/>
+            <w:bookmarkEnd w:id="36"/>
+          </w:p>
+        </w:tc>
+      </w:tr>
+      <w:tr>
+        <w:tblPrEx>
+          <w:tblBorders>
+            <w:top w:val="single" w:color="auto" w:sz="4" w:space="0"/>
+            <w:left w:val="single" w:color="auto" w:sz="4" w:space="0"/>
+            <w:bottom w:val="single" w:color="auto" w:sz="4" w:space="0"/>
+            <w:right w:val="single" w:color="auto" w:sz="4" w:space="0"/>
+            <w:insideH w:val="single" w:color="auto" w:sz="4" w:space="0"/>
+            <w:insideV w:val="single" w:color="auto" w:sz="4" w:space="0"/>
+          </w:tblBorders>
+          <w:tblCellMar>
+            <w:top w:w="0" w:type="dxa"/>
+            <w:left w:w="108" w:type="dxa"/>
+            <w:bottom w:w="0" w:type="dxa"/>
+            <w:right w:w="108" w:type="dxa"/>
+          </w:tblCellMar>
+        </w:tblPrEx>
+        <w:tc>
+          <w:tcPr>
+            <w:tcW w:w="1363" w:type="dxa"/>
+          </w:tcPr>
+          <w:p>
+            <w:pPr>
+              <w:widowControl w:val="0"/>
+              <w:bidi w:val="0"/>
+              <w:rPr>
+                <w:rFonts w:hint="default"/>
+                <w:vertAlign w:val="baseline"/>
+                <w:lang w:val="de-DE"/>
+              </w:rPr>
+            </w:pPr>
+            <w:r>
+              <w:rPr>
+                <w:rFonts w:hint="default"/>
+                <w:vertAlign w:val="baseline"/>
+                <w:lang w:val="de-DE"/>
+              </w:rPr>
+              <w:t>Skorpion</w:t>
+            </w:r>
+          </w:p>
+        </w:tc>
+        <w:tc>
+          <w:tcPr>
+            <w:tcW w:w="1414" w:type="dxa"/>
+          </w:tcPr>
+          <w:p>
+            <w:pPr>
+              <w:widowControl w:val="0"/>
+              <w:bidi w:val="0"/>
+              <w:rPr>
+                <w:rFonts w:hint="default"/>
+                <w:vertAlign w:val="baseline"/>
+                <w:lang w:val="de-DE"/>
+              </w:rPr>
+            </w:pPr>
+            <w:r>
+              <w:rPr>
+                <w:rFonts w:hint="default"/>
+                <w:vertAlign w:val="baseline"/>
+                <w:lang w:val="de-DE"/>
+              </w:rPr>
+              <w:t>20</w:t>
+            </w:r>
+          </w:p>
+        </w:tc>
+        <w:tc>
+          <w:tcPr>
+            <w:tcW w:w="1404" w:type="dxa"/>
+          </w:tcPr>
+          <w:p>
+            <w:pPr>
+              <w:widowControl w:val="0"/>
+              <w:bidi w:val="0"/>
+              <w:rPr>
+                <w:rFonts w:hint="default"/>
+                <w:vertAlign w:val="baseline"/>
+                <w:lang w:val="de-DE"/>
+              </w:rPr>
+            </w:pPr>
+            <w:r>
+              <w:rPr>
+                <w:rFonts w:hint="default"/>
+                <w:vertAlign w:val="baseline"/>
+                <w:lang w:val="de-DE"/>
+              </w:rPr>
+              <w:t>4</w:t>
+            </w:r>
+          </w:p>
+        </w:tc>
+        <w:tc>
+          <w:tcPr>
+            <w:tcW w:w="1335" w:type="dxa"/>
+          </w:tcPr>
+          <w:p>
+            <w:pPr>
+              <w:widowControl w:val="0"/>
+              <w:bidi w:val="0"/>
+              <w:rPr>
+                <w:rFonts w:hint="default"/>
+                <w:vertAlign w:val="baseline"/>
+                <w:lang w:val="de-DE"/>
+              </w:rPr>
+            </w:pPr>
+            <w:r>
+              <w:rPr>
+                <w:rFonts w:hint="default"/>
+                <w:vertAlign w:val="baseline"/>
+                <w:lang w:val="de-DE"/>
+              </w:rPr>
+              <w:t>6</w:t>
+            </w:r>
+          </w:p>
+        </w:tc>
+        <w:tc>
+          <w:tcPr>
+            <w:tcW w:w="1742" w:type="dxa"/>
+          </w:tcPr>
+          <w:p>
+            <w:pPr>
+              <w:widowControl w:val="0"/>
+              <w:bidi w:val="0"/>
+              <w:rPr>
+                <w:rFonts w:hint="default"/>
+                <w:vertAlign w:val="baseline"/>
+                <w:lang w:val="de-DE"/>
+              </w:rPr>
+            </w:pPr>
+            <w:r>
+              <w:rPr>
+                <w:rFonts w:hint="default"/>
+                <w:vertAlign w:val="baseline"/>
+                <w:lang w:val="de-DE"/>
+              </w:rPr>
+              <w:t>1</w:t>
+            </w:r>
+          </w:p>
+        </w:tc>
+        <w:tc>
+          <w:tcPr>
+            <w:tcW w:w="1742" w:type="dxa"/>
+          </w:tcPr>
+          <w:p>
+            <w:pPr>
+              <w:widowControl w:val="0"/>
+              <w:bidi w:val="0"/>
+              <w:rPr>
+                <w:rFonts w:hint="default"/>
+                <w:vertAlign w:val="baseline"/>
+                <w:lang w:val="de-DE"/>
+              </w:rPr>
+            </w:pPr>
+            <w:r>
+              <w:rPr>
+                <w:rFonts w:hint="default"/>
+                <w:vertAlign w:val="baseline"/>
+                <w:lang w:val="de-DE"/>
+              </w:rPr>
+              <w:t>10</w:t>
             </w:r>
           </w:p>
         </w:tc>

</xml_diff>